<commit_message>
Fix and finish report
</commit_message>
<xml_diff>
--- a/YOLO for medical image segmentation - Case study about Lung cancer nodules report.docx
+++ b/YOLO for medical image segmentation - Case study about Lung cancer nodules report.docx
@@ -6,6 +6,12 @@
       <w:pPr>
         <w:jc w:val="center"/>
       </w:pPr>
+      <w:r>
+        <w:tab/>
+      </w:r>
+      <w:r>
+        <w:tab/>
+      </w:r>
       <w:r>
         <w:rPr>
           <w:noProof/>
@@ -1544,7 +1550,7 @@
         <w:t>You Only Look Once (YOLO)</w:t>
       </w:r>
       <w:r>
-        <w:t xml:space="preserve"> is a real-time object detection model that is widely used in computer vision tasks and is known for its speed and accuracy in detecting objects within images and videos. YOLO proposes using an end-to-end neural network that makes predictions of bounding boxes and class probabilities all at once. It differs from the approach taken by previous object detection algorithms, which repurposed classifiers to perform detection.</w:t>
+        <w:t xml:space="preserve"> is a real-time object detection model that is widely used in computer vision tasks and is known for its speed and accuracy in detecting objects within images and videos. YOLO proposes using an end-to-end neural network that makes predictions of class probabilities all at once. It differs from the approach taken by previous object detection algorithms, which repurposed classifiers to perform detection.</w:t>
       </w:r>
     </w:p>
     <w:p>
@@ -2158,29 +2164,11 @@
         </w:rPr>
       </w:pPr>
     </w:p>
-    <w:p>
-      <w:pPr>
-        <w:ind w:left="360" w:firstLine="360"/>
-        <w:rPr>
-          <w:b/>
-          <w:bCs/>
-        </w:rPr>
-      </w:pPr>
-    </w:p>
-    <w:p>
-      <w:pPr>
-        <w:ind w:left="360" w:firstLine="360"/>
-        <w:rPr>
-          <w:b/>
-          <w:bCs/>
-        </w:rPr>
-      </w:pPr>
-    </w:p>
     <w:tbl>
       <w:tblPr>
         <w:tblStyle w:val="TableGrid"/>
+        <w:tblpPr w:leftFromText="180" w:rightFromText="180" w:vertAnchor="text" w:horzAnchor="margin" w:tblpXSpec="center" w:tblpY="-10"/>
         <w:tblW w:w="11250" w:type="dxa"/>
-        <w:tblInd w:w="-545" w:type="dxa"/>
         <w:tblLayout w:type="fixed"/>
         <w:tblLook w:val="04A0" w:firstRow="1" w:lastRow="0" w:firstColumn="1" w:lastColumn="0" w:noHBand="0" w:noVBand="1"/>
       </w:tblPr>
@@ -2348,10 +2336,7 @@
               <w:jc w:val="center"/>
             </w:pPr>
             <w:r>
-              <w:t>p</w:t>
-            </w:r>
-            <w:r>
-              <w:t>arams(M)</w:t>
+              <w:t>params(M)</w:t>
             </w:r>
           </w:p>
         </w:tc>
@@ -2526,6 +2511,24 @@
         </w:tc>
       </w:tr>
     </w:tbl>
+    <w:p>
+      <w:pPr>
+        <w:ind w:left="360" w:firstLine="360"/>
+        <w:rPr>
+          <w:b/>
+          <w:bCs/>
+        </w:rPr>
+      </w:pPr>
+    </w:p>
+    <w:p>
+      <w:pPr>
+        <w:ind w:left="360" w:firstLine="360"/>
+        <w:rPr>
+          <w:b/>
+          <w:bCs/>
+        </w:rPr>
+      </w:pPr>
+    </w:p>
     <w:p>
       <w:pPr>
         <w:ind w:left="360" w:firstLine="360"/>
@@ -3752,101 +3755,31 @@
         </w:numPr>
         <w:spacing w:before="240" w:after="240"/>
         <w:rPr>
+          <w:color w:val="4472C4" w:themeColor="accent1"/>
           <w:sz w:val="28"/>
           <w:szCs w:val="28"/>
         </w:rPr>
       </w:pPr>
-      <w:r>
-        <w:rPr>
-          <w:rFonts w:ascii="Arial" w:hAnsi="Arial" w:cs="Arial"/>
-          <w:color w:val="000000"/>
-          <w:sz w:val="28"/>
-          <w:szCs w:val="28"/>
-        </w:rPr>
-        <w:t xml:space="preserve"> </w:t>
-      </w:r>
       <w:hyperlink r:id="rId16" w:history="1">
         <w:r>
           <w:rPr>
             <w:rStyle w:val="Hyperlink"/>
             <w:rFonts w:ascii="Arial" w:hAnsi="Arial" w:cs="Arial"/>
-            <w:color w:val="1155CC"/>
+            <w:color w:val="4472C4" w:themeColor="accent1"/>
             <w:sz w:val="28"/>
             <w:szCs w:val="28"/>
           </w:rPr>
-          <w:t>https://github.com/ultralytics/yolov5</w:t>
+          <w:t>https://universe.roboflow.com/kfupm-7hvnm/lung-tumor-2xcgn/dataset/3</w:t>
         </w:r>
       </w:hyperlink>
-    </w:p>
-    <w:p>
-      <w:pPr>
-        <w:pStyle w:val="NormalWeb"/>
-        <w:numPr>
-          <w:ilvl w:val="0"/>
-          <w:numId w:val="22"/>
-        </w:numPr>
-        <w:spacing w:before="240" w:after="240"/>
-        <w:rPr>
+      <w:r>
+        <w:rPr>
+          <w:color w:val="4472C4" w:themeColor="accent1"/>
           <w:sz w:val="28"/>
           <w:szCs w:val="28"/>
         </w:rPr>
-      </w:pPr>
-      <w:r>
-        <w:rPr>
-          <w:rFonts w:ascii="Arial" w:hAnsi="Arial" w:cs="Arial"/>
-          <w:color w:val="000000"/>
-          <w:sz w:val="28"/>
-          <w:szCs w:val="28"/>
-        </w:rPr>
         <w:t xml:space="preserve"> </w:t>
       </w:r>
-      <w:hyperlink r:id="rId17" w:history="1">
-        <w:r>
-          <w:rPr>
-            <w:rStyle w:val="Hyperlink"/>
-            <w:rFonts w:ascii="Arial" w:hAnsi="Arial" w:cs="Arial"/>
-            <w:color w:val="1155CC"/>
-            <w:sz w:val="28"/>
-            <w:szCs w:val="28"/>
-          </w:rPr>
-          <w:t>https://www.kaggle.com/code/younesselbrag/yolov5-on-costume-dataset-lung-cancer-nodules-dete/input</w:t>
-        </w:r>
-      </w:hyperlink>
-    </w:p>
-    <w:p>
-      <w:pPr>
-        <w:pStyle w:val="NormalWeb"/>
-        <w:numPr>
-          <w:ilvl w:val="0"/>
-          <w:numId w:val="22"/>
-        </w:numPr>
-        <w:spacing w:before="240" w:after="240"/>
-        <w:rPr>
-          <w:sz w:val="28"/>
-          <w:szCs w:val="28"/>
-        </w:rPr>
-      </w:pPr>
-      <w:r>
-        <w:rPr>
-          <w:rFonts w:ascii="Arial" w:hAnsi="Arial" w:cs="Arial"/>
-          <w:color w:val="000000"/>
-          <w:sz w:val="28"/>
-          <w:szCs w:val="28"/>
-        </w:rPr>
-        <w:t xml:space="preserve"> </w:t>
-      </w:r>
-      <w:hyperlink r:id="rId18" w:history="1">
-        <w:r>
-          <w:rPr>
-            <w:rStyle w:val="Hyperlink"/>
-            <w:rFonts w:ascii="Arial" w:hAnsi="Arial" w:cs="Arial"/>
-            <w:color w:val="1155CC"/>
-            <w:sz w:val="28"/>
-            <w:szCs w:val="28"/>
-          </w:rPr>
-          <w:t>https://universe.roboflow.com/kfupm-7hvnm/lung-tumor-2xcgn/dataset/3?fbclid=IwY2xjawFm90xleHRuA2FlbQIxMAABHYwwOtgz_DjNWOFzzugF4XLkM18bBUsU7up4vf6suhC79WiRC-TIs4lYOg_aem_Wd0kkIv-VnPttCsEvbt8ng</w:t>
-        </w:r>
-      </w:hyperlink>
     </w:p>
     <w:p>
       <w:pPr>
@@ -3856,34 +3789,119 @@
           <w:numId w:val="22"/>
         </w:numPr>
         <w:rPr>
-          <w:b/>
-          <w:bCs/>
+          <w:rStyle w:val="Hyperlink"/>
+          <w:color w:val="2C2C2C"/>
           <w:szCs w:val="28"/>
-        </w:rPr>
-      </w:pPr>
-      <w:r>
-        <w:rPr>
-          <w:rFonts w:ascii="Arial" w:hAnsi="Arial"/>
-          <w:color w:val="000000"/>
-          <w:szCs w:val="28"/>
-        </w:rPr>
-        <w:t xml:space="preserve"> </w:t>
-      </w:r>
-      <w:hyperlink r:id="rId19" w:history="1">
+          <w:u w:val="none"/>
+        </w:rPr>
+      </w:pPr>
+      <w:hyperlink r:id="rId17" w:history="1">
         <w:r>
           <w:rPr>
             <w:rStyle w:val="Hyperlink"/>
             <w:rFonts w:ascii="Arial" w:hAnsi="Arial"/>
-            <w:color w:val="1155CC"/>
             <w:szCs w:val="28"/>
             <w:shd w:val="clear" w:color="auto" w:fill="FFFFFF"/>
           </w:rPr>
-          <w:t>https://docs.ultralytics.com/models/yolov8/</w:t>
+          <w:t>https://docs.ultralytics.com/model</w:t>
+        </w:r>
+        <w:r>
+          <w:rPr>
+            <w:rStyle w:val="Hyperlink"/>
+            <w:rFonts w:ascii="Arial" w:hAnsi="Arial"/>
+            <w:szCs w:val="28"/>
+            <w:shd w:val="clear" w:color="auto" w:fill="FFFFFF"/>
+          </w:rPr>
+          <w:tab/>
+          <w:t>s/yolov8/</w:t>
+        </w:r>
+      </w:hyperlink>
+    </w:p>
+    <w:p>
+      <w:pPr>
+        <w:pStyle w:val="ListParagraph"/>
+        <w:numPr>
+          <w:ilvl w:val="0"/>
+          <w:numId w:val="22"/>
+        </w:numPr>
+        <w:rPr>
+          <w:sz w:val="29"/>
+          <w:szCs w:val="29"/>
+        </w:rPr>
+      </w:pPr>
+      <w:hyperlink r:id="rId18" w:tgtFrame="_blank" w:history="1">
+        <w:r>
+          <w:rPr>
+            <w:rStyle w:val="Hyperlink"/>
+            <w:sz w:val="29"/>
+            <w:szCs w:val="29"/>
+          </w:rPr>
+          <w:t>https://docs.python.org/3/library/shutil.html</w:t>
+        </w:r>
+      </w:hyperlink>
+      <w:r>
+        <w:rPr>
+          <w:sz w:val="29"/>
+          <w:szCs w:val="29"/>
+        </w:rPr>
+        <w:t xml:space="preserve"> </w:t>
+      </w:r>
+    </w:p>
+    <w:p>
+      <w:pPr>
+        <w:pStyle w:val="ListParagraph"/>
+        <w:numPr>
+          <w:ilvl w:val="0"/>
+          <w:numId w:val="22"/>
+        </w:numPr>
+        <w:rPr>
+          <w:sz w:val="29"/>
+          <w:szCs w:val="29"/>
+        </w:rPr>
+      </w:pPr>
+      <w:hyperlink r:id="rId19" w:tgtFrame="_blank" w:history="1">
+        <w:r>
+          <w:rPr>
+            <w:rStyle w:val="Hyperlink"/>
+            <w:sz w:val="29"/>
+            <w:szCs w:val="29"/>
+          </w:rPr>
+          <w:t>https://docs.python.org/3/library/os.html</w:t>
+        </w:r>
+      </w:hyperlink>
+      <w:r>
+        <w:rPr>
+          <w:sz w:val="29"/>
+          <w:szCs w:val="29"/>
+        </w:rPr>
+        <w:t xml:space="preserve"> </w:t>
+      </w:r>
+    </w:p>
+    <w:p>
+      <w:pPr>
+        <w:pStyle w:val="ListParagraph"/>
+        <w:numPr>
+          <w:ilvl w:val="0"/>
+          <w:numId w:val="22"/>
+        </w:numPr>
+        <w:rPr>
+          <w:sz w:val="29"/>
+          <w:szCs w:val="29"/>
+        </w:rPr>
+      </w:pPr>
+      <w:hyperlink r:id="rId20" w:tgtFrame="_blank" w:history="1">
+        <w:r>
+          <w:rPr>
+            <w:rStyle w:val="Hyperlink"/>
+            <w:sz w:val="29"/>
+            <w:szCs w:val="29"/>
+          </w:rPr>
+          <w:t>https://docs.opencv.org/4.x/d6/d00/tutorial_py_root.html</w:t>
         </w:r>
       </w:hyperlink>
     </w:p>
     <w:sectPr>
-      <w:footerReference w:type="default" r:id="rId20"/>
+      <w:footerReference w:type="default" r:id="rId21"/>
       <w:pgSz w:w="12240" w:h="15840"/>
       <w:pgMar w:top="1440" w:right="1440" w:bottom="1440" w:left="1440" w:header="720" w:footer="720" w:gutter="0"/>
       <w:pgBorders w:display="firstPage" w:offsetFrom="page">
@@ -7200,7 +7218,6 @@
     <w:name w:val="Normal (Web)"/>
     <w:basedOn w:val="Normal"/>
     <w:uiPriority w:val="99"/>
-    <w:semiHidden/>
     <w:unhideWhenUsed/>
     <w:rsid w:val="0066666A"/>
     <w:rPr>
@@ -7237,6 +7254,30 @@
       <w:rFonts w:ascii="Consolas" w:hAnsi="Consolas"/>
       <w:sz w:val="20"/>
       <w:szCs w:val="20"/>
+    </w:rPr>
+  </w:style>
+  <w:style w:type="character" w:styleId="FollowedHyperlink">
+    <w:name w:val="FollowedHyperlink"/>
+    <w:basedOn w:val="DefaultParagraphFont"/>
+    <w:uiPriority w:val="99"/>
+    <w:semiHidden/>
+    <w:unhideWhenUsed/>
+    <w:rsid w:val="00730706"/>
+    <w:rPr>
+      <w:color w:val="954F72" w:themeColor="followedHyperlink"/>
+      <w:u w:val="single"/>
+    </w:rPr>
+  </w:style>
+  <w:style w:type="character" w:styleId="UnresolvedMention">
+    <w:name w:val="Unresolved Mention"/>
+    <w:basedOn w:val="DefaultParagraphFont"/>
+    <w:uiPriority w:val="99"/>
+    <w:semiHidden/>
+    <w:unhideWhenUsed/>
+    <w:rsid w:val="007543AD"/>
+    <w:rPr>
+      <w:color w:val="605E5C"/>
+      <w:shd w:val="clear" w:color="auto" w:fill="E1DFDD"/>
     </w:rPr>
   </w:style>
 </w:styles>

</xml_diff>

<commit_message>
Update and complete midterm project report
</commit_message>
<xml_diff>
--- a/YOLO for medical image segmentation - Case study about Lung cancer nodules report.docx
+++ b/YOLO for medical image segmentation - Case study about Lung cancer nodules report.docx
@@ -1627,6 +1627,7 @@
       </w:r>
       <w:bookmarkEnd w:id="1"/>
     </w:p>
+    <w:p/>
     <w:p>
       <w:pPr>
         <w:pStyle w:val="Heading2"/>
@@ -1653,31 +1654,10 @@
           <w:sz w:val="30"/>
           <w:szCs w:val="30"/>
         </w:rPr>
-        <w:t>Data visualization</w:t>
+        <w:t xml:space="preserve">Data </w:t>
       </w:r>
       <w:bookmarkEnd w:id="2"/>
-    </w:p>
-    <w:p>
-      <w:r>
-        <w:tab/>
-      </w:r>
-      <w:r>
-        <w:t>Our data has 343 images divided into 70% for training, 20% for validating and 10% for testing, each image size is 640 x 640 pixels. The data set is segmented</w:t>
-      </w:r>
-      <w:r>
-        <w:t xml:space="preserve"> in YOLOv8-seg </w:t>
-      </w:r>
-      <w:r>
-        <w:t>and each test has 1 validation actual and prediction.</w:t>
-      </w:r>
-    </w:p>
-    <w:p>
-      <w:pPr>
-        <w:pStyle w:val="Heading2"/>
-        <w:numPr>
-          <w:ilvl w:val="0"/>
-          <w:numId w:val="9"/>
-        </w:numPr>
+      <w:r>
         <w:rPr>
           <w:rFonts w:ascii="Times New Roman" w:hAnsi="Times New Roman" w:cs="Times New Roman"/>
           <w:b/>
@@ -1686,9 +1666,102 @@
           <w:sz w:val="30"/>
           <w:szCs w:val="30"/>
         </w:rPr>
-      </w:pPr>
-      <w:bookmarkStart w:id="3" w:name="_Toc178616077"/>
-      <w:r>
+        <w:t>spliting</w:t>
+      </w:r>
+    </w:p>
+    <w:p>
+      <w:r>
+        <w:tab/>
+      </w:r>
+      <w:r>
+        <w:t xml:space="preserve">Our data has 343 </w:t>
+      </w:r>
+      <w:r>
+        <w:t xml:space="preserve">grayscale </w:t>
+      </w:r>
+      <w:r>
+        <w:t>images divided into 70% for training, 20% for validating and 10% for testing, each image size is 640 x 640 pixels.</w:t>
+      </w:r>
+      <w:r>
+        <w:t xml:space="preserve"> Each image has a coresponding label, which is a text file, that specifies a polygonal mask by storing its coordinates.</w:t>
+      </w:r>
+      <w:r>
+        <w:t xml:space="preserve"> </w:t>
+      </w:r>
+      <w:r>
+        <w:t>This makes the dataset suitable for the</w:t>
+      </w:r>
+      <w:r>
+        <w:t xml:space="preserve"> segmentation model</w:t>
+      </w:r>
+      <w:r>
+        <w:t>.</w:t>
+      </w:r>
+      <w:r>
+        <w:tab/>
+      </w:r>
+    </w:p>
+    <w:p>
+      <w:pPr>
+        <w:rPr>
+          <w:rFonts w:cs="Times New Roman"/>
+          <w:sz w:val="26"/>
+          <w:szCs w:val="26"/>
+        </w:rPr>
+      </w:pPr>
+    </w:p>
+    <w:p>
+      <w:pPr>
+        <w:rPr>
+          <w:rFonts w:cs="Times New Roman"/>
+          <w:sz w:val="26"/>
+          <w:szCs w:val="26"/>
+        </w:rPr>
+      </w:pPr>
+    </w:p>
+    <w:p>
+      <w:pPr>
+        <w:rPr>
+          <w:rFonts w:cs="Times New Roman"/>
+          <w:sz w:val="26"/>
+          <w:szCs w:val="26"/>
+        </w:rPr>
+      </w:pPr>
+    </w:p>
+    <w:p>
+      <w:pPr>
+        <w:rPr>
+          <w:rFonts w:cs="Times New Roman"/>
+          <w:sz w:val="26"/>
+          <w:szCs w:val="26"/>
+        </w:rPr>
+      </w:pPr>
+    </w:p>
+    <w:p>
+      <w:pPr>
+        <w:rPr>
+          <w:rFonts w:cs="Times New Roman"/>
+          <w:sz w:val="26"/>
+          <w:szCs w:val="26"/>
+        </w:rPr>
+      </w:pPr>
+    </w:p>
+    <w:p>
+      <w:pPr>
+        <w:rPr>
+          <w:rFonts w:cs="Times New Roman"/>
+          <w:sz w:val="26"/>
+          <w:szCs w:val="26"/>
+        </w:rPr>
+      </w:pPr>
+    </w:p>
+    <w:p>
+      <w:pPr>
+        <w:pStyle w:val="Heading2"/>
+        <w:numPr>
+          <w:ilvl w:val="0"/>
+          <w:numId w:val="9"/>
+        </w:numPr>
         <w:rPr>
           <w:rFonts w:ascii="Times New Roman" w:hAnsi="Times New Roman" w:cs="Times New Roman"/>
           <w:b/>
@@ -1697,193 +1770,8 @@
           <w:sz w:val="30"/>
           <w:szCs w:val="30"/>
         </w:rPr>
-        <w:t>Dataset description</w:t>
-      </w:r>
-      <w:bookmarkEnd w:id="3"/>
-    </w:p>
-    <w:p>
-      <w:pPr>
-        <w:pStyle w:val="ListParagraph"/>
-        <w:spacing w:before="240" w:after="240" w:line="240" w:lineRule="auto"/>
-        <w:jc w:val="left"/>
-        <w:rPr>
-          <w:rFonts w:eastAsia="Times New Roman" w:cs="Times New Roman"/>
-          <w:color w:val="auto"/>
-          <w:kern w:val="0"/>
-          <w:szCs w:val="28"/>
-          <w14:ligatures w14:val="none"/>
-        </w:rPr>
-      </w:pPr>
-      <w:r>
-        <w:rPr>
-          <w:rFonts w:eastAsia="Times New Roman" w:cs="Times New Roman"/>
-          <w:color w:val="000000"/>
-          <w:kern w:val="0"/>
-          <w:szCs w:val="28"/>
-          <w14:ligatures w14:val="none"/>
-        </w:rPr>
-        <w:t xml:space="preserve">-       x_train contains </w:t>
-      </w:r>
-      <w:r>
-        <w:rPr>
-          <w:rFonts w:eastAsia="Times New Roman" w:cs="Times New Roman"/>
-          <w:color w:val="000000"/>
-          <w:kern w:val="0"/>
-          <w:szCs w:val="28"/>
-          <w14:ligatures w14:val="none"/>
-        </w:rPr>
-        <w:t>70</w:t>
-      </w:r>
-      <w:r>
-        <w:rPr>
-          <w:rFonts w:eastAsia="Times New Roman" w:cs="Times New Roman"/>
-          <w:color w:val="000000"/>
-          <w:kern w:val="0"/>
-          <w:szCs w:val="28"/>
-          <w14:ligatures w14:val="none"/>
-        </w:rPr>
-        <w:t>% grayscale images.</w:t>
-      </w:r>
-    </w:p>
-    <w:p>
-      <w:pPr>
-        <w:pStyle w:val="ListParagraph"/>
-        <w:spacing w:before="240" w:after="240" w:line="240" w:lineRule="auto"/>
-        <w:jc w:val="left"/>
-        <w:rPr>
-          <w:rFonts w:eastAsia="Times New Roman" w:cs="Times New Roman"/>
-          <w:color w:val="000000"/>
-          <w:kern w:val="0"/>
-          <w:szCs w:val="28"/>
-          <w14:ligatures w14:val="none"/>
-        </w:rPr>
-      </w:pPr>
-      <w:r>
-        <w:rPr>
-          <w:rFonts w:eastAsia="Times New Roman" w:cs="Times New Roman"/>
-          <w:color w:val="000000"/>
-          <w:kern w:val="0"/>
-          <w:szCs w:val="28"/>
-          <w14:ligatures w14:val="none"/>
-        </w:rPr>
-        <w:t xml:space="preserve">-       y_train corresponds to </w:t>
-      </w:r>
-      <w:r>
-        <w:rPr>
-          <w:rFonts w:eastAsia="Times New Roman" w:cs="Times New Roman"/>
-          <w:color w:val="000000"/>
-          <w:kern w:val="0"/>
-          <w:szCs w:val="28"/>
-          <w14:ligatures w14:val="none"/>
-        </w:rPr>
-        <w:t>70</w:t>
-      </w:r>
-      <w:r>
-        <w:rPr>
-          <w:rFonts w:eastAsia="Times New Roman" w:cs="Times New Roman"/>
-          <w:color w:val="000000"/>
-          <w:kern w:val="0"/>
-          <w:szCs w:val="28"/>
-          <w14:ligatures w14:val="none"/>
-        </w:rPr>
-        <w:t xml:space="preserve">% labels denoting classes for each image in </w:t>
-      </w:r>
-    </w:p>
-    <w:p>
-      <w:pPr>
-        <w:pStyle w:val="ListParagraph"/>
-        <w:spacing w:before="240" w:after="240" w:line="240" w:lineRule="auto"/>
-        <w:jc w:val="left"/>
-        <w:rPr>
-          <w:rFonts w:eastAsia="Times New Roman" w:cs="Times New Roman"/>
-          <w:color w:val="auto"/>
-          <w:kern w:val="0"/>
-          <w:szCs w:val="28"/>
-          <w14:ligatures w14:val="none"/>
-        </w:rPr>
-      </w:pPr>
-      <w:r>
-        <w:rPr>
-          <w:rFonts w:eastAsia="Times New Roman" w:cs="Times New Roman"/>
-          <w:color w:val="000000"/>
-          <w:kern w:val="0"/>
-          <w:szCs w:val="28"/>
-          <w14:ligatures w14:val="none"/>
-        </w:rPr>
-        <w:t>x_train</w:t>
-      </w:r>
-    </w:p>
-    <w:p>
-      <w:pPr>
-        <w:pStyle w:val="ListParagraph"/>
-        <w:spacing w:before="240" w:after="240" w:line="240" w:lineRule="auto"/>
-        <w:jc w:val="left"/>
-        <w:rPr>
-          <w:rFonts w:eastAsia="Times New Roman" w:cs="Times New Roman"/>
-          <w:color w:val="auto"/>
-          <w:kern w:val="0"/>
-          <w:szCs w:val="28"/>
-          <w14:ligatures w14:val="none"/>
-        </w:rPr>
-      </w:pPr>
-      <w:r>
-        <w:rPr>
-          <w:rFonts w:eastAsia="Times New Roman" w:cs="Times New Roman"/>
-          <w:color w:val="000000"/>
-          <w:kern w:val="0"/>
-          <w:szCs w:val="28"/>
-          <w14:ligatures w14:val="none"/>
-        </w:rPr>
-        <w:t>-       x_test holds 10% grayscale images.</w:t>
-      </w:r>
-    </w:p>
-    <w:p>
-      <w:pPr>
-        <w:pStyle w:val="ListParagraph"/>
-        <w:rPr>
-          <w:rFonts w:eastAsia="Times New Roman" w:cs="Times New Roman"/>
-          <w:color w:val="000000"/>
-          <w:kern w:val="0"/>
-          <w:szCs w:val="28"/>
-          <w14:ligatures w14:val="none"/>
-        </w:rPr>
-      </w:pPr>
-      <w:r>
-        <w:rPr>
-          <w:rFonts w:eastAsia="Times New Roman" w:cs="Times New Roman"/>
-          <w:color w:val="000000"/>
-          <w:kern w:val="0"/>
-          <w:szCs w:val="28"/>
-          <w14:ligatures w14:val="none"/>
-        </w:rPr>
-        <w:t>-       y_test consists of 10% labels indicating classes for the images in x_test.</w:t>
-      </w:r>
-    </w:p>
-    <w:p>
-      <w:pPr>
-        <w:rPr>
-          <w:rFonts w:cs="Times New Roman"/>
-          <w:sz w:val="26"/>
-          <w:szCs w:val="26"/>
-        </w:rPr>
-      </w:pPr>
-    </w:p>
-    <w:p>
-      <w:pPr>
-        <w:rPr>
-          <w:rFonts w:cs="Times New Roman"/>
-          <w:sz w:val="26"/>
-          <w:szCs w:val="26"/>
-        </w:rPr>
-      </w:pPr>
-    </w:p>
-    <w:p>
-      <w:pPr>
-        <w:pStyle w:val="Heading2"/>
-        <w:numPr>
-          <w:ilvl w:val="0"/>
-          <w:numId w:val="9"/>
-        </w:numPr>
+      </w:pPr>
+      <w:r>
         <w:rPr>
           <w:rFonts w:ascii="Times New Roman" w:hAnsi="Times New Roman" w:cs="Times New Roman"/>
           <w:b/>
@@ -1892,21 +1780,9 @@
           <w:sz w:val="30"/>
           <w:szCs w:val="30"/>
         </w:rPr>
-      </w:pPr>
-      <w:bookmarkStart w:id="4" w:name="_Toc178616078"/>
-      <w:r>
-        <w:rPr>
-          <w:rFonts w:ascii="Times New Roman" w:hAnsi="Times New Roman" w:cs="Times New Roman"/>
-          <w:b/>
-          <w:bCs/>
-          <w:color w:val="auto"/>
-          <w:sz w:val="30"/>
-          <w:szCs w:val="30"/>
-        </w:rPr>
         <w:lastRenderedPageBreak/>
-        <w:t>Example</w:t>
-      </w:r>
-      <w:bookmarkEnd w:id="4"/>
+        <w:t>Result</w:t>
+      </w:r>
     </w:p>
     <w:p>
       <w:pPr>
@@ -2163,6 +2039,414 @@
           <w:bCs/>
         </w:rPr>
       </w:pPr>
+      <w:r>
+        <w:rPr>
+          <w:b/>
+          <w:bCs/>
+          <w:noProof/>
+        </w:rPr>
+        <mc:AlternateContent>
+          <mc:Choice Requires="wps">
+            <w:drawing>
+              <wp:anchor distT="0" distB="0" distL="114300" distR="114300" simplePos="0" relativeHeight="251660288" behindDoc="0" locked="0" layoutInCell="1" allowOverlap="1" wp14:anchorId="5F03E6C5" wp14:editId="6BDBCA6D">
+                <wp:simplePos x="0" y="0"/>
+                <wp:positionH relativeFrom="column">
+                  <wp:posOffset>914342</wp:posOffset>
+                </wp:positionH>
+                <wp:positionV relativeFrom="paragraph">
+                  <wp:posOffset>196792</wp:posOffset>
+                </wp:positionV>
+                <wp:extent cx="852054" cy="270048"/>
+                <wp:effectExtent l="0" t="0" r="5715" b="0"/>
+                <wp:wrapNone/>
+                <wp:docPr id="300187238" name="Text Box 2"/>
+                <wp:cNvGraphicFramePr/>
+                <a:graphic xmlns:a="http://schemas.openxmlformats.org/drawingml/2006/main">
+                  <a:graphicData uri="http://schemas.microsoft.com/office/word/2010/wordprocessingShape">
+                    <wps:wsp>
+                      <wps:cNvSpPr txBox="1"/>
+                      <wps:spPr>
+                        <a:xfrm>
+                          <a:off x="0" y="0"/>
+                          <a:ext cx="852054" cy="270048"/>
+                        </a:xfrm>
+                        <a:prstGeom prst="rect">
+                          <a:avLst/>
+                        </a:prstGeom>
+                        <a:solidFill>
+                          <a:schemeClr val="lt1"/>
+                        </a:solidFill>
+                        <a:ln w="6350">
+                          <a:noFill/>
+                        </a:ln>
+                      </wps:spPr>
+                      <wps:txbx>
+                        <w:txbxContent>
+                          <w:p>
+                            <w:pPr>
+                              <w:rPr>
+                                <w:sz w:val="24"/>
+                                <w:szCs w:val="24"/>
+                              </w:rPr>
+                            </w:pPr>
+                            <w:r>
+                              <w:t>:</w:t>
+                            </w:r>
+                            <w:r>
+                              <w:rPr>
+                                <w:sz w:val="24"/>
+                                <w:szCs w:val="24"/>
+                              </w:rPr>
+                              <w:t xml:space="preserve"> </w:t>
+                            </w:r>
+                            <w:r>
+                              <w:rPr>
+                                <w:sz w:val="24"/>
+                                <w:szCs w:val="24"/>
+                              </w:rPr>
+                              <w:t>Actual</w:t>
+                            </w:r>
+                          </w:p>
+                        </w:txbxContent>
+                      </wps:txbx>
+                      <wps:bodyPr rot="0" spcFirstLastPara="0" vertOverflow="overflow" horzOverflow="overflow" vert="horz" wrap="square" lIns="91440" tIns="45720" rIns="91440" bIns="45720" numCol="1" spcCol="0" rtlCol="0" fromWordArt="0" anchor="t" anchorCtr="0" forceAA="0" compatLnSpc="1">
+                        <a:prstTxWarp prst="textNoShape">
+                          <a:avLst/>
+                        </a:prstTxWarp>
+                        <a:noAutofit/>
+                      </wps:bodyPr>
+                    </wps:wsp>
+                  </a:graphicData>
+                </a:graphic>
+                <wp14:sizeRelH relativeFrom="margin">
+                  <wp14:pctWidth>0</wp14:pctWidth>
+                </wp14:sizeRelH>
+                <wp14:sizeRelV relativeFrom="margin">
+                  <wp14:pctHeight>0</wp14:pctHeight>
+                </wp14:sizeRelV>
+              </wp:anchor>
+            </w:drawing>
+          </mc:Choice>
+          <mc:Fallback>
+            <w:pict>
+              <v:shapetype w14:anchorId="5F03E6C5" id="_x0000_t202" coordsize="21600,21600" o:spt="202" path="m,l,21600r21600,l21600,xe">
+                <v:stroke joinstyle="miter"/>
+                <v:path gradientshapeok="t" o:connecttype="rect"/>
+              </v:shapetype>
+              <v:shape id="Text Box 2" o:spid="_x0000_s1026" type="#_x0000_t202" style="position:absolute;left:0;text-align:left;margin-left:1in;margin-top:15.5pt;width:67.1pt;height:21.25pt;z-index:251660288;visibility:visible;mso-wrap-style:square;mso-width-percent:0;mso-height-percent:0;mso-wrap-distance-left:9pt;mso-wrap-distance-top:0;mso-wrap-distance-right:9pt;mso-wrap-distance-bottom:0;mso-position-horizontal:absolute;mso-position-horizontal-relative:text;mso-position-vertical:absolute;mso-position-vertical-relative:text;mso-width-percent:0;mso-height-percent:0;mso-width-relative:margin;mso-height-relative:margin;v-text-anchor:top" o:gfxdata="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" fillcolor="white [3201]" stroked="f" strokeweight=".5pt">
+                <v:textbox>
+                  <w:txbxContent>
+                    <w:p>
+                      <w:pPr>
+                        <w:rPr>
+                          <w:sz w:val="24"/>
+                          <w:szCs w:val="24"/>
+                        </w:rPr>
+                      </w:pPr>
+                      <w:r>
+                        <w:t>:</w:t>
+                      </w:r>
+                      <w:r>
+                        <w:rPr>
+                          <w:sz w:val="24"/>
+                          <w:szCs w:val="24"/>
+                        </w:rPr>
+                        <w:t xml:space="preserve"> </w:t>
+                      </w:r>
+                      <w:r>
+                        <w:rPr>
+                          <w:sz w:val="24"/>
+                          <w:szCs w:val="24"/>
+                        </w:rPr>
+                        <w:t>Actual</w:t>
+                      </w:r>
+                    </w:p>
+                  </w:txbxContent>
+                </v:textbox>
+              </v:shape>
+            </w:pict>
+          </mc:Fallback>
+        </mc:AlternateContent>
+      </w:r>
+      <w:r>
+        <w:rPr>
+          <w:b/>
+          <w:bCs/>
+          <w:noProof/>
+        </w:rPr>
+        <mc:AlternateContent>
+          <mc:Choice Requires="wps">
+            <w:drawing>
+              <wp:anchor distT="0" distB="0" distL="114300" distR="114300" simplePos="0" relativeHeight="251659264" behindDoc="0" locked="0" layoutInCell="1" allowOverlap="1" wp14:anchorId="12858C4A" wp14:editId="3AAC4721">
+                <wp:simplePos x="0" y="0"/>
+                <wp:positionH relativeFrom="column">
+                  <wp:posOffset>477982</wp:posOffset>
+                </wp:positionH>
+                <wp:positionV relativeFrom="paragraph">
+                  <wp:posOffset>300701</wp:posOffset>
+                </wp:positionV>
+                <wp:extent cx="353291" cy="138546"/>
+                <wp:effectExtent l="0" t="0" r="27940" b="13970"/>
+                <wp:wrapNone/>
+                <wp:docPr id="984638882" name="Rectangle 1"/>
+                <wp:cNvGraphicFramePr/>
+                <a:graphic xmlns:a="http://schemas.openxmlformats.org/drawingml/2006/main">
+                  <a:graphicData uri="http://schemas.microsoft.com/office/word/2010/wordprocessingShape">
+                    <wps:wsp>
+                      <wps:cNvSpPr/>
+                      <wps:spPr>
+                        <a:xfrm>
+                          <a:off x="0" y="0"/>
+                          <a:ext cx="353291" cy="138546"/>
+                        </a:xfrm>
+                        <a:prstGeom prst="rect">
+                          <a:avLst/>
+                        </a:prstGeom>
+                        <a:solidFill>
+                          <a:srgbClr val="EB1DEB"/>
+                        </a:solidFill>
+                      </wps:spPr>
+                      <wps:style>
+                        <a:lnRef idx="2">
+                          <a:schemeClr val="accent1">
+                            <a:shade val="15000"/>
+                          </a:schemeClr>
+                        </a:lnRef>
+                        <a:fillRef idx="1">
+                          <a:schemeClr val="accent1"/>
+                        </a:fillRef>
+                        <a:effectRef idx="0">
+                          <a:schemeClr val="accent1"/>
+                        </a:effectRef>
+                        <a:fontRef idx="minor">
+                          <a:schemeClr val="lt1"/>
+                        </a:fontRef>
+                      </wps:style>
+                      <wps:bodyPr rot="0" spcFirstLastPara="0" vertOverflow="overflow" horzOverflow="overflow" vert="horz" wrap="square" lIns="91440" tIns="45720" rIns="91440" bIns="45720" numCol="1" spcCol="0" rtlCol="0" fromWordArt="0" anchor="ctr" anchorCtr="0" forceAA="0" compatLnSpc="1">
+                        <a:prstTxWarp prst="textNoShape">
+                          <a:avLst/>
+                        </a:prstTxWarp>
+                        <a:noAutofit/>
+                      </wps:bodyPr>
+                    </wps:wsp>
+                  </a:graphicData>
+                </a:graphic>
+              </wp:anchor>
+            </w:drawing>
+          </mc:Choice>
+          <mc:Fallback>
+            <w:pict>
+              <v:rect w14:anchorId="0BECB322" id="Rectangle 1" o:spid="_x0000_s1026" style="position:absolute;margin-left:37.65pt;margin-top:23.7pt;width:27.8pt;height:10.9pt;z-index:251659264;visibility:visible;mso-wrap-style:square;mso-wrap-distance-left:9pt;mso-wrap-distance-top:0;mso-wrap-distance-right:9pt;mso-wrap-distance-bottom:0;mso-position-horizontal:absolute;mso-position-horizontal-relative:text;mso-position-vertical:absolute;mso-position-vertical-relative:text;v-text-anchor:middle" o:gfxdata="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" fillcolor="#eb1deb" strokecolor="#09101d [484]" strokeweight="1pt"/>
+            </w:pict>
+          </mc:Fallback>
+        </mc:AlternateContent>
+      </w:r>
+      <w:r>
+        <w:rPr>
+          <w:b/>
+          <w:bCs/>
+        </w:rPr>
+        <w:t>Note:</w:t>
+      </w:r>
+    </w:p>
+    <w:p>
+      <w:pPr>
+        <w:ind w:left="360" w:firstLine="360"/>
+        <w:rPr>
+          <w:b/>
+          <w:bCs/>
+        </w:rPr>
+      </w:pPr>
+      <w:r>
+        <w:rPr>
+          <w:b/>
+          <w:bCs/>
+          <w:noProof/>
+        </w:rPr>
+        <mc:AlternateContent>
+          <mc:Choice Requires="wps">
+            <w:drawing>
+              <wp:anchor distT="0" distB="0" distL="114300" distR="114300" simplePos="0" relativeHeight="251662336" behindDoc="0" locked="0" layoutInCell="1" allowOverlap="1" wp14:anchorId="4E3081AF" wp14:editId="1DC9AE1C">
+                <wp:simplePos x="0" y="0"/>
+                <wp:positionH relativeFrom="column">
+                  <wp:posOffset>914400</wp:posOffset>
+                </wp:positionH>
+                <wp:positionV relativeFrom="paragraph">
+                  <wp:posOffset>235527</wp:posOffset>
+                </wp:positionV>
+                <wp:extent cx="983673" cy="270048"/>
+                <wp:effectExtent l="0" t="0" r="6985" b="0"/>
+                <wp:wrapNone/>
+                <wp:docPr id="237154488" name="Text Box 2"/>
+                <wp:cNvGraphicFramePr/>
+                <a:graphic xmlns:a="http://schemas.openxmlformats.org/drawingml/2006/main">
+                  <a:graphicData uri="http://schemas.microsoft.com/office/word/2010/wordprocessingShape">
+                    <wps:wsp>
+                      <wps:cNvSpPr txBox="1"/>
+                      <wps:spPr>
+                        <a:xfrm>
+                          <a:off x="0" y="0"/>
+                          <a:ext cx="983673" cy="270048"/>
+                        </a:xfrm>
+                        <a:prstGeom prst="rect">
+                          <a:avLst/>
+                        </a:prstGeom>
+                        <a:solidFill>
+                          <a:schemeClr val="lt1"/>
+                        </a:solidFill>
+                        <a:ln w="6350">
+                          <a:noFill/>
+                        </a:ln>
+                      </wps:spPr>
+                      <wps:txbx>
+                        <w:txbxContent>
+                          <w:p>
+                            <w:pPr>
+                              <w:rPr>
+                                <w:sz w:val="24"/>
+                                <w:szCs w:val="24"/>
+                              </w:rPr>
+                            </w:pPr>
+                            <w:r>
+                              <w:rPr>
+                                <w:sz w:val="24"/>
+                                <w:szCs w:val="24"/>
+                              </w:rPr>
+                              <w:t>: Prediction</w:t>
+                            </w:r>
+                          </w:p>
+                        </w:txbxContent>
+                      </wps:txbx>
+                      <wps:bodyPr rot="0" spcFirstLastPara="0" vertOverflow="overflow" horzOverflow="overflow" vert="horz" wrap="square" lIns="91440" tIns="45720" rIns="91440" bIns="45720" numCol="1" spcCol="0" rtlCol="0" fromWordArt="0" anchor="t" anchorCtr="0" forceAA="0" compatLnSpc="1">
+                        <a:prstTxWarp prst="textNoShape">
+                          <a:avLst/>
+                        </a:prstTxWarp>
+                        <a:noAutofit/>
+                      </wps:bodyPr>
+                    </wps:wsp>
+                  </a:graphicData>
+                </a:graphic>
+                <wp14:sizeRelH relativeFrom="margin">
+                  <wp14:pctWidth>0</wp14:pctWidth>
+                </wp14:sizeRelH>
+                <wp14:sizeRelV relativeFrom="margin">
+                  <wp14:pctHeight>0</wp14:pctHeight>
+                </wp14:sizeRelV>
+              </wp:anchor>
+            </w:drawing>
+          </mc:Choice>
+          <mc:Fallback>
+            <w:pict>
+              <v:shape w14:anchorId="4E3081AF" id="_x0000_s1027" type="#_x0000_t202" style="position:absolute;left:0;text-align:left;margin-left:1in;margin-top:18.55pt;width:77.45pt;height:21.25pt;z-index:251662336;visibility:visible;mso-wrap-style:square;mso-width-percent:0;mso-height-percent:0;mso-wrap-distance-left:9pt;mso-wrap-distance-top:0;mso-wrap-distance-right:9pt;mso-wrap-distance-bottom:0;mso-position-horizontal:absolute;mso-position-horizontal-relative:text;mso-position-vertical:absolute;mso-position-vertical-relative:text;mso-width-percent:0;mso-height-percent:0;mso-width-relative:margin;mso-height-relative:margin;v-text-anchor:top" o:gfxdata="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" fillcolor="white [3201]" stroked="f" strokeweight=".5pt">
+                <v:textbox>
+                  <w:txbxContent>
+                    <w:p>
+                      <w:pPr>
+                        <w:rPr>
+                          <w:sz w:val="24"/>
+                          <w:szCs w:val="24"/>
+                        </w:rPr>
+                      </w:pPr>
+                      <w:r>
+                        <w:rPr>
+                          <w:sz w:val="24"/>
+                          <w:szCs w:val="24"/>
+                        </w:rPr>
+                        <w:t>: Prediction</w:t>
+                      </w:r>
+                    </w:p>
+                  </w:txbxContent>
+                </v:textbox>
+              </v:shape>
+            </w:pict>
+          </mc:Fallback>
+        </mc:AlternateContent>
+      </w:r>
+      <w:r>
+        <w:rPr>
+          <w:b/>
+          <w:bCs/>
+          <w:noProof/>
+        </w:rPr>
+        <mc:AlternateContent>
+          <mc:Choice Requires="wps">
+            <w:drawing>
+              <wp:anchor distT="0" distB="0" distL="114300" distR="114300" simplePos="0" relativeHeight="251664384" behindDoc="0" locked="0" layoutInCell="1" allowOverlap="1" wp14:anchorId="22022A16" wp14:editId="3F63A7CF">
+                <wp:simplePos x="0" y="0"/>
+                <wp:positionH relativeFrom="column">
+                  <wp:posOffset>477462</wp:posOffset>
+                </wp:positionH>
+                <wp:positionV relativeFrom="paragraph">
+                  <wp:posOffset>306705</wp:posOffset>
+                </wp:positionV>
+                <wp:extent cx="353291" cy="138546"/>
+                <wp:effectExtent l="0" t="0" r="27940" b="13970"/>
+                <wp:wrapNone/>
+                <wp:docPr id="1037553547" name="Rectangle 1"/>
+                <wp:cNvGraphicFramePr/>
+                <a:graphic xmlns:a="http://schemas.openxmlformats.org/drawingml/2006/main">
+                  <a:graphicData uri="http://schemas.microsoft.com/office/word/2010/wordprocessingShape">
+                    <wps:wsp>
+                      <wps:cNvSpPr/>
+                      <wps:spPr>
+                        <a:xfrm>
+                          <a:off x="0" y="0"/>
+                          <a:ext cx="353291" cy="138546"/>
+                        </a:xfrm>
+                        <a:prstGeom prst="rect">
+                          <a:avLst/>
+                        </a:prstGeom>
+                        <a:solidFill>
+                          <a:schemeClr val="accent4">
+                            <a:lumMod val="40000"/>
+                            <a:lumOff val="60000"/>
+                          </a:schemeClr>
+                        </a:solidFill>
+                      </wps:spPr>
+                      <wps:style>
+                        <a:lnRef idx="2">
+                          <a:schemeClr val="accent1">
+                            <a:shade val="15000"/>
+                          </a:schemeClr>
+                        </a:lnRef>
+                        <a:fillRef idx="1">
+                          <a:schemeClr val="accent1"/>
+                        </a:fillRef>
+                        <a:effectRef idx="0">
+                          <a:schemeClr val="accent1"/>
+                        </a:effectRef>
+                        <a:fontRef idx="minor">
+                          <a:schemeClr val="lt1"/>
+                        </a:fontRef>
+                      </wps:style>
+                      <wps:bodyPr rot="0" spcFirstLastPara="0" vertOverflow="overflow" horzOverflow="overflow" vert="horz" wrap="square" lIns="91440" tIns="45720" rIns="91440" bIns="45720" numCol="1" spcCol="0" rtlCol="0" fromWordArt="0" anchor="ctr" anchorCtr="0" forceAA="0" compatLnSpc="1">
+                        <a:prstTxWarp prst="textNoShape">
+                          <a:avLst/>
+                        </a:prstTxWarp>
+                        <a:noAutofit/>
+                      </wps:bodyPr>
+                    </wps:wsp>
+                  </a:graphicData>
+                </a:graphic>
+              </wp:anchor>
+            </w:drawing>
+          </mc:Choice>
+          <mc:Fallback>
+            <w:pict>
+              <v:rect w14:anchorId="79674768" id="Rectangle 1" o:spid="_x0000_s1026" style="position:absolute;margin-left:37.6pt;margin-top:24.15pt;width:27.8pt;height:10.9pt;z-index:251664384;visibility:visible;mso-wrap-style:square;mso-wrap-distance-left:9pt;mso-wrap-distance-top:0;mso-wrap-distance-right:9pt;mso-wrap-distance-bottom:0;mso-position-horizontal:absolute;mso-position-horizontal-relative:text;mso-position-vertical:absolute;mso-position-vertical-relative:text;v-text-anchor:middle" o:gfxdata="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" fillcolor="#ffe599 [1303]" strokecolor="#09101d [484]" strokeweight="1pt"/>
+            </w:pict>
+          </mc:Fallback>
+        </mc:AlternateContent>
+      </w:r>
+    </w:p>
+    <w:p>
+      <w:pPr>
+        <w:ind w:left="360" w:firstLine="360"/>
+        <w:rPr>
+          <w:b/>
+          <w:bCs/>
+        </w:rPr>
+      </w:pPr>
     </w:p>
     <w:tbl>
       <w:tblPr>
@@ -2548,6 +2832,22 @@
     </w:p>
     <w:p>
       <w:pPr>
+        <w:rPr>
+          <w:b/>
+          <w:bCs/>
+        </w:rPr>
+      </w:pPr>
+    </w:p>
+    <w:p>
+      <w:pPr>
+        <w:rPr>
+          <w:b/>
+          <w:bCs/>
+        </w:rPr>
+      </w:pPr>
+    </w:p>
+    <w:p>
+      <w:pPr>
         <w:pStyle w:val="Heading1"/>
         <w:numPr>
           <w:ilvl w:val="0"/>
@@ -2560,7 +2860,7 @@
           <w:color w:val="auto"/>
         </w:rPr>
       </w:pPr>
-      <w:bookmarkStart w:id="5" w:name="_Toc178616079"/>
+      <w:bookmarkStart w:id="3" w:name="_Toc178616079"/>
       <w:r>
         <w:rPr>
           <w:rFonts w:ascii="Times New Roman" w:hAnsi="Times New Roman" w:cs="Times New Roman"/>
@@ -2568,9 +2868,10 @@
           <w:bCs/>
           <w:color w:val="auto"/>
         </w:rPr>
+        <w:lastRenderedPageBreak/>
         <w:t>Model</w:t>
       </w:r>
-      <w:bookmarkEnd w:id="5"/>
+      <w:bookmarkEnd w:id="3"/>
       <w:r>
         <w:rPr>
           <w:rFonts w:ascii="Times New Roman" w:hAnsi="Times New Roman" w:cs="Times New Roman"/>
@@ -2593,11 +2894,7 @@
         <w:t xml:space="preserve"> </w:t>
       </w:r>
       <w:r>
-        <w:t xml:space="preserve">(CNN) that is comprised of two main components: the backbone and the head. The foundation of YOLOv8 is </w:t>
-      </w:r>
-      <w:r>
-        <w:lastRenderedPageBreak/>
-        <w:t>based on an altered iteration of the CSPDarknet53 design. This structure includes 53 convolutional layers and utilizes partial crossover phase connections to enhance communication between the various layers. YOLOv8's main component is made up of numerous convolutional layers and is followed by several fully connected layers. These layers predict bounding boxes, objectness score and class probabilities for detected objects in an image. A crucial aspect of YOLOv8 is the incorporation of a self-attention mechanism in the network's head. This mechanism enables the model to</w:t>
+        <w:t>(CNN) that is comprised of two main components: the backbone and the head. The foundation of YOLOv8 is based on an altered iteration of the CSPDarknet53 design. This structure includes 53 convolutional layers and utilizes partial crossover phase connections to enhance communication between the various layers. YOLOv8's main component is made up of numerous convolutional layers and is followed by several fully connected layers. These layers predict bounding boxes, objectness score and class probabilities for detected objects in an image. A crucial aspect of YOLOv8 is the incorporation of a self-attention mechanism in the network's head. This mechanism enables the model to</w:t>
       </w:r>
       <w:r>
         <w:t xml:space="preserve"> </w:t>
@@ -2624,7 +2921,6 @@
           <w:szCs w:val="30"/>
         </w:rPr>
       </w:pPr>
-      <w:bookmarkStart w:id="6" w:name="_Toc178616080"/>
       <w:r>
         <w:rPr>
           <w:rFonts w:ascii="Times New Roman" w:hAnsi="Times New Roman" w:cs="Times New Roman"/>
@@ -2634,10 +2930,10 @@
           <w:sz w:val="30"/>
           <w:szCs w:val="30"/>
         </w:rPr>
-        <w:t>Result</w:t>
-      </w:r>
-      <w:bookmarkEnd w:id="6"/>
+        <w:t>Performance visualization</w:t>
+      </w:r>
     </w:p>
+    <w:p/>
     <w:p>
       <w:pPr>
         <w:pStyle w:val="ListParagraph"/>
@@ -2685,6 +2981,7 @@
                 <w:noProof/>
                 <w:lang w:val="en-GB" w:eastAsia="en-GB"/>
               </w:rPr>
+              <w:lastRenderedPageBreak/>
               <w:drawing>
                 <wp:inline distT="0" distB="0" distL="0" distR="0" wp14:anchorId="7AC41D7A" wp14:editId="676E1970">
                   <wp:extent cx="2773680" cy="2773680"/>
@@ -2882,7 +3179,6 @@
                 <w:noProof/>
                 <w:lang w:val="en-GB" w:eastAsia="en-GB"/>
               </w:rPr>
-              <w:lastRenderedPageBreak/>
               <w:drawing>
                 <wp:inline distT="0" distB="0" distL="0" distR="0" wp14:anchorId="6C8BE316" wp14:editId="6607FBBF">
                   <wp:extent cx="2903220" cy="2430780"/>
@@ -3732,7 +4028,7 @@
           <w:szCs w:val="30"/>
         </w:rPr>
       </w:pPr>
-      <w:bookmarkStart w:id="7" w:name="_Toc178616081"/>
+      <w:bookmarkStart w:id="4" w:name="_Toc178616081"/>
       <w:r>
         <w:rPr>
           <w:rFonts w:ascii="Times New Roman" w:hAnsi="Times New Roman" w:cs="Times New Roman"/>
@@ -3742,9 +4038,10 @@
           <w:sz w:val="30"/>
           <w:szCs w:val="30"/>
         </w:rPr>
+        <w:lastRenderedPageBreak/>
         <w:t>Resources</w:t>
       </w:r>
-      <w:bookmarkEnd w:id="7"/>
+      <w:bookmarkEnd w:id="4"/>
     </w:p>
     <w:p>
       <w:pPr>

</xml_diff>

<commit_message>
Update and complete midterm report
</commit_message>
<xml_diff>
--- a/YOLO for medical image segmentation - Case study about Lung cancer nodules report.docx
+++ b/YOLO for medical image segmentation - Case study about Lung cancer nodules report.docx
@@ -752,7 +752,7 @@
           <w:r>
             <w:fldChar w:fldCharType="separate"/>
           </w:r>
-          <w:hyperlink w:anchor="_Toc178616074" w:history="1">
+          <w:hyperlink w:anchor="_Toc178685118" w:history="1">
             <w:r>
               <w:rPr>
                 <w:rStyle w:val="Hyperlink"/>
@@ -801,7 +801,7 @@
                 <w:noProof/>
                 <w:webHidden/>
               </w:rPr>
-              <w:instrText xml:space="preserve"> PAGEREF _Toc178616074 \h </w:instrText>
+              <w:instrText xml:space="preserve"> PAGEREF _Toc178685118 \h </w:instrText>
             </w:r>
             <w:r>
               <w:rPr>
@@ -842,7 +842,7 @@
               <w:sz w:val="22"/>
             </w:rPr>
           </w:pPr>
-          <w:hyperlink w:anchor="_Toc178616075" w:history="1">
+          <w:hyperlink w:anchor="_Toc178685119" w:history="1">
             <w:r>
               <w:rPr>
                 <w:rStyle w:val="Hyperlink"/>
@@ -891,7 +891,7 @@
                 <w:noProof/>
                 <w:webHidden/>
               </w:rPr>
-              <w:instrText xml:space="preserve"> PAGEREF _Toc178616075 \h </w:instrText>
+              <w:instrText xml:space="preserve"> PAGEREF _Toc178685119 \h </w:instrText>
             </w:r>
             <w:r>
               <w:rPr>
@@ -936,7 +936,7 @@
               <w:sz w:val="22"/>
             </w:rPr>
           </w:pPr>
-          <w:hyperlink w:anchor="_Toc178616076" w:history="1">
+          <w:hyperlink w:anchor="_Toc178685120" w:history="1">
             <w:r>
               <w:rPr>
                 <w:rStyle w:val="Hyperlink"/>
@@ -964,7 +964,7 @@
                 <w:bCs/>
                 <w:noProof/>
               </w:rPr>
-              <w:t>Data visualization</w:t>
+              <w:t>Data spliting</w:t>
             </w:r>
             <w:r>
               <w:rPr>
@@ -985,7 +985,7 @@
                 <w:noProof/>
                 <w:webHidden/>
               </w:rPr>
-              <w:instrText xml:space="preserve"> PAGEREF _Toc178616076 \h </w:instrText>
+              <w:instrText xml:space="preserve"> PAGEREF _Toc178685120 \h </w:instrText>
             </w:r>
             <w:r>
               <w:rPr>
@@ -1030,7 +1030,7 @@
               <w:sz w:val="22"/>
             </w:rPr>
           </w:pPr>
-          <w:hyperlink w:anchor="_Toc178616077" w:history="1">
+          <w:hyperlink w:anchor="_Toc178685121" w:history="1">
             <w:r>
               <w:rPr>
                 <w:rStyle w:val="Hyperlink"/>
@@ -1058,7 +1058,7 @@
                 <w:bCs/>
                 <w:noProof/>
               </w:rPr>
-              <w:t>Dataset description</w:t>
+              <w:t>Result</w:t>
             </w:r>
             <w:r>
               <w:rPr>
@@ -1079,101 +1079,7 @@
                 <w:noProof/>
                 <w:webHidden/>
               </w:rPr>
-              <w:instrText xml:space="preserve"> PAGEREF _Toc178616077 \h </w:instrText>
-            </w:r>
-            <w:r>
-              <w:rPr>
-                <w:noProof/>
-                <w:webHidden/>
-              </w:rPr>
-            </w:r>
-            <w:r>
-              <w:rPr>
-                <w:noProof/>
-                <w:webHidden/>
-              </w:rPr>
-              <w:fldChar w:fldCharType="separate"/>
-            </w:r>
-            <w:r>
-              <w:rPr>
-                <w:noProof/>
-                <w:webHidden/>
-              </w:rPr>
-              <w:t>3</w:t>
-            </w:r>
-            <w:r>
-              <w:rPr>
-                <w:noProof/>
-                <w:webHidden/>
-              </w:rPr>
-              <w:fldChar w:fldCharType="end"/>
-            </w:r>
-          </w:hyperlink>
-        </w:p>
-        <w:p>
-          <w:pPr>
-            <w:pStyle w:val="TOC2"/>
-            <w:tabs>
-              <w:tab w:val="left" w:pos="880"/>
-              <w:tab w:val="right" w:leader="dot" w:pos="9350"/>
-            </w:tabs>
-            <w:rPr>
-              <w:rFonts w:asciiTheme="minorHAnsi" w:eastAsiaTheme="minorEastAsia" w:hAnsiTheme="minorHAnsi" w:cstheme="minorBidi"/>
-              <w:noProof/>
-              <w:color w:val="auto"/>
-              <w:sz w:val="22"/>
-            </w:rPr>
-          </w:pPr>
-          <w:hyperlink w:anchor="_Toc178616078" w:history="1">
-            <w:r>
-              <w:rPr>
-                <w:rStyle w:val="Hyperlink"/>
-                <w:rFonts w:cs="Times New Roman"/>
-                <w:b/>
-                <w:bCs/>
-                <w:noProof/>
-              </w:rPr>
-              <w:t>3.</w:t>
-            </w:r>
-            <w:r>
-              <w:rPr>
-                <w:rFonts w:asciiTheme="minorHAnsi" w:eastAsiaTheme="minorEastAsia" w:hAnsiTheme="minorHAnsi" w:cstheme="minorBidi"/>
-                <w:noProof/>
-                <w:color w:val="auto"/>
-                <w:sz w:val="22"/>
-              </w:rPr>
-              <w:tab/>
-            </w:r>
-            <w:r>
-              <w:rPr>
-                <w:rStyle w:val="Hyperlink"/>
-                <w:rFonts w:cs="Times New Roman"/>
-                <w:b/>
-                <w:bCs/>
-                <w:noProof/>
-              </w:rPr>
-              <w:t>Example</w:t>
-            </w:r>
-            <w:r>
-              <w:rPr>
-                <w:noProof/>
-                <w:webHidden/>
-              </w:rPr>
-              <w:tab/>
-            </w:r>
-            <w:r>
-              <w:rPr>
-                <w:noProof/>
-                <w:webHidden/>
-              </w:rPr>
-              <w:fldChar w:fldCharType="begin"/>
-            </w:r>
-            <w:r>
-              <w:rPr>
-                <w:noProof/>
-                <w:webHidden/>
-              </w:rPr>
-              <w:instrText xml:space="preserve"> PAGEREF _Toc178616078 \h </w:instrText>
+              <w:instrText xml:space="preserve"> PAGEREF _Toc178685121 \h </w:instrText>
             </w:r>
             <w:r>
               <w:rPr>
@@ -1214,7 +1120,7 @@
               <w:sz w:val="22"/>
             </w:rPr>
           </w:pPr>
-          <w:hyperlink w:anchor="_Toc178616079" w:history="1">
+          <w:hyperlink w:anchor="_Toc178685122" w:history="1">
             <w:r>
               <w:rPr>
                 <w:rStyle w:val="Hyperlink"/>
@@ -1263,7 +1169,7 @@
                 <w:noProof/>
                 <w:webHidden/>
               </w:rPr>
-              <w:instrText xml:space="preserve"> PAGEREF _Toc178616079 \h </w:instrText>
+              <w:instrText xml:space="preserve"> PAGEREF _Toc178685122 \h </w:instrText>
             </w:r>
             <w:r>
               <w:rPr>
@@ -1304,7 +1210,7 @@
               <w:sz w:val="22"/>
             </w:rPr>
           </w:pPr>
-          <w:hyperlink w:anchor="_Toc178616080" w:history="1">
+          <w:hyperlink w:anchor="_Toc178685123" w:history="1">
             <w:r>
               <w:rPr>
                 <w:rStyle w:val="Hyperlink"/>
@@ -1332,7 +1238,7 @@
                 <w:bCs/>
                 <w:noProof/>
               </w:rPr>
-              <w:t>Result</w:t>
+              <w:t>Performance visualization</w:t>
             </w:r>
             <w:r>
               <w:rPr>
@@ -1353,7 +1259,7 @@
                 <w:noProof/>
                 <w:webHidden/>
               </w:rPr>
-              <w:instrText xml:space="preserve"> PAGEREF _Toc178616080 \h </w:instrText>
+              <w:instrText xml:space="preserve"> PAGEREF _Toc178685123 \h </w:instrText>
             </w:r>
             <w:r>
               <w:rPr>
@@ -1373,7 +1279,7 @@
                 <w:noProof/>
                 <w:webHidden/>
               </w:rPr>
-              <w:t>6</w:t>
+              <w:t>5</w:t>
             </w:r>
             <w:r>
               <w:rPr>
@@ -1394,7 +1300,7 @@
               <w:sz w:val="22"/>
             </w:rPr>
           </w:pPr>
-          <w:hyperlink w:anchor="_Toc178616081" w:history="1">
+          <w:hyperlink w:anchor="_Toc178685124" w:history="1">
             <w:r>
               <w:rPr>
                 <w:rStyle w:val="Hyperlink"/>
@@ -1443,7 +1349,7 @@
                 <w:noProof/>
                 <w:webHidden/>
               </w:rPr>
-              <w:instrText xml:space="preserve"> PAGEREF _Toc178616081 \h </w:instrText>
+              <w:instrText xml:space="preserve"> PAGEREF _Toc178685124 \h </w:instrText>
             </w:r>
             <w:r>
               <w:rPr>
@@ -1463,7 +1369,7 @@
                 <w:noProof/>
                 <w:webHidden/>
               </w:rPr>
-              <w:t>6</w:t>
+              <w:t>8</w:t>
             </w:r>
             <w:r>
               <w:rPr>
@@ -1525,7 +1431,7 @@
         <w:lastRenderedPageBreak/>
         <w:t xml:space="preserve"> </w:t>
       </w:r>
-      <w:bookmarkStart w:id="0" w:name="_Toc178616074"/>
+      <w:bookmarkStart w:id="0" w:name="_Toc178685118"/>
       <w:r>
         <w:rPr>
           <w:rFonts w:ascii="Times New Roman" w:hAnsi="Times New Roman" w:cs="Times New Roman"/>
@@ -1615,7 +1521,7 @@
           <w:color w:val="auto"/>
         </w:rPr>
       </w:pPr>
-      <w:bookmarkStart w:id="1" w:name="_Toc178616075"/>
+      <w:bookmarkStart w:id="1" w:name="_Toc178685119"/>
       <w:r>
         <w:rPr>
           <w:rFonts w:ascii="Times New Roman" w:hAnsi="Times New Roman" w:cs="Times New Roman"/>
@@ -1644,7 +1550,7 @@
           <w:szCs w:val="30"/>
         </w:rPr>
       </w:pPr>
-      <w:bookmarkStart w:id="2" w:name="_Toc178616076"/>
+      <w:bookmarkStart w:id="2" w:name="_Toc178685120"/>
       <w:r>
         <w:rPr>
           <w:rFonts w:ascii="Times New Roman" w:hAnsi="Times New Roman" w:cs="Times New Roman"/>
@@ -1656,7 +1562,6 @@
         </w:rPr>
         <w:t xml:space="preserve">Data </w:t>
       </w:r>
-      <w:bookmarkEnd w:id="2"/>
       <w:r>
         <w:rPr>
           <w:rFonts w:ascii="Times New Roman" w:hAnsi="Times New Roman" w:cs="Times New Roman"/>
@@ -1668,6 +1573,7 @@
         </w:rPr>
         <w:t>spliting</w:t>
       </w:r>
+      <w:bookmarkEnd w:id="2"/>
     </w:p>
     <w:p>
       <w:r>
@@ -1771,6 +1677,7 @@
           <w:szCs w:val="30"/>
         </w:rPr>
       </w:pPr>
+      <w:bookmarkStart w:id="3" w:name="_Toc178685121"/>
       <w:r>
         <w:rPr>
           <w:rFonts w:ascii="Times New Roman" w:hAnsi="Times New Roman" w:cs="Times New Roman"/>
@@ -1783,6 +1690,7 @@
         <w:lastRenderedPageBreak/>
         <w:t>Result</w:t>
       </w:r>
+      <w:bookmarkEnd w:id="3"/>
     </w:p>
     <w:p>
       <w:pPr>
@@ -2860,7 +2768,7 @@
           <w:color w:val="auto"/>
         </w:rPr>
       </w:pPr>
-      <w:bookmarkStart w:id="3" w:name="_Toc178616079"/>
+      <w:bookmarkStart w:id="4" w:name="_Toc178685122"/>
       <w:r>
         <w:rPr>
           <w:rFonts w:ascii="Times New Roman" w:hAnsi="Times New Roman" w:cs="Times New Roman"/>
@@ -2871,7 +2779,7 @@
         <w:lastRenderedPageBreak/>
         <w:t>Model</w:t>
       </w:r>
-      <w:bookmarkEnd w:id="3"/>
+      <w:bookmarkEnd w:id="4"/>
       <w:r>
         <w:rPr>
           <w:rFonts w:ascii="Times New Roman" w:hAnsi="Times New Roman" w:cs="Times New Roman"/>
@@ -2921,6 +2829,7 @@
           <w:szCs w:val="30"/>
         </w:rPr>
       </w:pPr>
+      <w:bookmarkStart w:id="5" w:name="_Toc178685123"/>
       <w:r>
         <w:rPr>
           <w:rFonts w:ascii="Times New Roman" w:hAnsi="Times New Roman" w:cs="Times New Roman"/>
@@ -2932,6 +2841,7 @@
         </w:rPr>
         <w:t>Performance visualization</w:t>
       </w:r>
+      <w:bookmarkEnd w:id="5"/>
     </w:p>
     <w:p/>
     <w:p>
@@ -4028,7 +3938,7 @@
           <w:szCs w:val="30"/>
         </w:rPr>
       </w:pPr>
-      <w:bookmarkStart w:id="4" w:name="_Toc178616081"/>
+      <w:bookmarkStart w:id="6" w:name="_Toc178685124"/>
       <w:r>
         <w:rPr>
           <w:rFonts w:ascii="Times New Roman" w:hAnsi="Times New Roman" w:cs="Times New Roman"/>
@@ -4041,7 +3951,7 @@
         <w:lastRenderedPageBreak/>
         <w:t>Resources</w:t>
       </w:r>
-      <w:bookmarkEnd w:id="4"/>
+      <w:bookmarkEnd w:id="6"/>
     </w:p>
     <w:p>
       <w:pPr>

</xml_diff>